<commit_message>
6 YN and revised 3
Cool couple graphs with facet_grid
</commit_message>
<xml_diff>
--- a/Taller.docx
+++ b/Taller.docx
@@ -1567,10 +1567,10 @@
         <w:t xml:space="preserve"> </w:t>
       </w:r>
       <w:r>
-        <w:t xml:space="preserve">a pesar de la cercanía existe la inquietud de si </w:t>
-      </w:r>
-      <w:r>
-        <w:t>leemos poco, mal y por obligación</w:t>
+        <w:rPr>
+          <w:highlight w:val="yellow"/>
+        </w:rPr>
+        <w:t>a pesar de la cercanía existe la inquietud de si leemos poco, mal y por obligación</w:t>
       </w:r>
       <w:r>
         <w:t>.</w:t>
@@ -1696,7 +1696,16 @@
         <w:jc w:val="both"/>
       </w:pPr>
       <w:r>
-        <w:t>Plantee una manera de resumir en un solo indicador la frecuencia de lectura de libros impresos y otro indicador para la frecuencia de lectura</w:t>
+        <w:t xml:space="preserve">Plantee una manera de resumir en un solo indicador la </w:t>
+      </w:r>
+      <w:r>
+        <w:rPr>
+          <w:highlight w:val="yellow"/>
+        </w:rPr>
+        <w:t>frecuencia</w:t>
+      </w:r>
+      <w:r>
+        <w:t xml:space="preserve"> de lectura de libros impresos y otro indicador para la frecuencia de lectura</w:t>
       </w:r>
       <w:r>
         <w:t xml:space="preserve"> de</w:t>

</xml_diff>